<commit_message>
Added Lucas' 100 page milestone work to final document
</commit_message>
<xml_diff>
--- a/ResearchMaterials/Conventional and Addressable Fire Alarm Systems 2.docx
+++ b/ResearchMaterials/Conventional and Addressable Fire Alarm Systems 2.docx
@@ -1,9 +1,29 @@
 
 <file path=word/document.xml><?xml version="1.0" encoding="utf-8"?>
-<w:document xmlns:wpc="http://schemas.microsoft.com/office/word/2010/wordprocessingCanvas" xmlns:mo="http://schemas.microsoft.com/office/mac/office/2008/main" xmlns:mc="http://schemas.openxmlformats.org/markup-compatibility/2006" xmlns:mv="urn:schemas-microsoft-com:mac:vml" xmlns:o="urn:schemas-microsoft-com:office:office" xmlns:r="http://schemas.openxmlformats.org/officeDocument/2006/relationships" xmlns:m="http://schemas.openxmlformats.org/officeDocument/2006/math" xmlns:v="urn:schemas-microsoft-com:vml" xmlns:wp14="http://schemas.microsoft.com/office/word/2010/wordprocessingDrawing" xmlns:wp="http://schemas.openxmlformats.org/drawingml/2006/wordprocessingDrawing" xmlns:w10="urn:schemas-microsoft-com:office:word" xmlns:w="http://schemas.openxmlformats.org/wordprocessingml/2006/main" xmlns:w14="http://schemas.microsoft.com/office/word/2010/wordml" xmlns:w15="http://schemas.microsoft.com/office/word/2012/wordml" xmlns:wpg="http://schemas.microsoft.com/office/word/2010/wordprocessingGroup" xmlns:wpi="http://schemas.microsoft.com/office/word/2010/wordprocessingInk" xmlns:wne="http://schemas.microsoft.com/office/word/2006/wordml" xmlns:wps="http://schemas.microsoft.com/office/word/2010/wordprocessingShape" mc:Ignorable="w14 w15 wp14">
+<w:document xmlns:wpc="http://schemas.microsoft.com/office/word/2010/wordprocessingCanvas" xmlns:cx="http://schemas.microsoft.com/office/drawing/2014/chartex" xmlns:cx1="http://schemas.microsoft.com/office/drawing/2015/9/8/chartex" xmlns:cx2="http://schemas.microsoft.com/office/drawing/2015/10/21/chartex" xmlns:cx3="http://schemas.microsoft.com/office/drawing/2016/5/9/chartex" xmlns:cx4="http://schemas.microsoft.com/office/drawing/2016/5/10/chartex" xmlns:cx5="http://schemas.microsoft.com/office/drawing/2016/5/11/chartex" xmlns:cx6="http://schemas.microsoft.com/office/drawing/2016/5/12/chartex" xmlns:cx7="http://schemas.microsoft.com/office/drawing/2016/5/13/chartex" xmlns:cx8="http://schemas.microsoft.com/office/drawing/2016/5/14/chartex" xmlns:mc="http://schemas.openxmlformats.org/markup-compatibility/2006" xmlns:o="urn:schemas-microsoft-com:office:office" xmlns:r="http://schemas.openxmlformats.org/officeDocument/2006/relationships" xmlns:m="http://schemas.openxmlformats.org/officeDocument/2006/math" xmlns:v="urn:schemas-microsoft-com:vml" xmlns:wp14="http://schemas.microsoft.com/office/word/2010/wordprocessingDrawing" xmlns:wp="http://schemas.openxmlformats.org/drawingml/2006/wordprocessingDrawing" xmlns:w10="urn:schemas-microsoft-com:office:word" xmlns:w="http://schemas.openxmlformats.org/wordprocessingml/2006/main" xmlns:w14="http://schemas.microsoft.com/office/word/2010/wordml" xmlns:w15="http://schemas.microsoft.com/office/word/2012/wordml" xmlns:w16se="http://schemas.microsoft.com/office/word/2015/wordml/symex" xmlns:wpg="http://schemas.microsoft.com/office/word/2010/wordprocessingGroup" xmlns:wpi="http://schemas.microsoft.com/office/word/2010/wordprocessingInk" xmlns:wne="http://schemas.microsoft.com/office/word/2006/wordml" xmlns:wps="http://schemas.microsoft.com/office/word/2010/wordprocessingShape" mc:Ignorable="w14 w15 w16se wp14">
   <w:body>
     <w:p>
       <w:pPr>
+        <w:rPr>
+          <w:rFonts w:ascii="Arial" w:hAnsi="Arial" w:cs="Arial"/>
+          <w:b/>
+          <w:sz w:val="24"/>
+        </w:rPr>
+      </w:pPr>
+      <w:bookmarkStart w:id="0" w:name="_GoBack"/>
+      <w:bookmarkEnd w:id="0"/>
+      <w:r>
+        <w:rPr>
+          <w:rFonts w:ascii="Arial" w:hAnsi="Arial" w:cs="Arial"/>
+          <w:b/>
+          <w:sz w:val="24"/>
+          <w:highlight w:val="yellow"/>
+        </w:rPr>
+        <w:t>(ADDED TO PAPER)</w:t>
+      </w:r>
+    </w:p>
+    <w:p>
+      <w:pPr>
         <w:jc w:val="center"/>
         <w:rPr>
           <w:rFonts w:ascii="Arial" w:hAnsi="Arial" w:cs="Arial"/>
@@ -145,6 +165,7 @@
           <w:sz w:val="24"/>
           <w:szCs w:val="24"/>
         </w:rPr>
+        <w:lastRenderedPageBreak/>
         <w:drawing>
           <wp:inline distT="0" distB="0" distL="0" distR="0" wp14:anchorId="61AE6ADD" wp14:editId="554AD86D">
             <wp:extent cx="4578985" cy="4772426"/>
@@ -286,7 +307,16 @@
           <w:sz w:val="24"/>
           <w:szCs w:val="24"/>
         </w:rPr>
-        <w:t>There is a major downside to this type of system. Because each input device is connected to the same circuit, there is no way of knowing which input device actually detected an emergency. The control panel only knows that an emergency is taking place within its “zone.” This also is the case for monitoring the status of the system. In order to check that the system is functioning in top condition, the control panel would send a small current through the wires of the circuit. Should there be an issue with the system, such as a break in wiring, the current would not be able to proceed throughout the circuit. This would tell the control panel that there is an issue. The control panel would know that maintenance needs to be performed but there is no way of knowing exactly where. Because of the way the components are arranges, these systems are actually monitoring and controlling entire zones and not individual areas or devices.</w:t>
+        <w:t xml:space="preserve">There is a major downside to this type of system. Because each input device is connected to the same circuit, there is no way of knowing which input device actually detected an emergency. The control panel only knows that an emergency is taking place within its “zone.” This also is the case for monitoring the status of the system. In order to check that the system is functioning in top condition, the control panel would send a small current through the wires of the circuit. Should there be an issue with the system, such as a break in wiring, the current would not be able to proceed throughout the circuit. This would tell the </w:t>
+      </w:r>
+      <w:r>
+        <w:rPr>
+          <w:rFonts w:ascii="Arial" w:hAnsi="Arial" w:cs="Arial"/>
+          <w:sz w:val="24"/>
+          <w:szCs w:val="24"/>
+        </w:rPr>
+        <w:lastRenderedPageBreak/>
+        <w:t>control panel that there is an issue. The control panel would know that maintenance needs to be performed but there is no way of knowing exactly where. Because of the way the components are arranges, these systems are actually monitoring and controlling entire zones and not individual areas or devices.</w:t>
       </w:r>
     </w:p>
     <w:p>
@@ -493,18 +523,7 @@
           <w:sz w:val="24"/>
           <w:szCs w:val="24"/>
         </w:rPr>
-        <w:t>Addressable</w:t>
-      </w:r>
-      <w:bookmarkStart w:id="0" w:name="_GoBack"/>
-      <w:bookmarkEnd w:id="0"/>
-      <w:r>
-        <w:rPr>
-          <w:rFonts w:ascii="Arial" w:hAnsi="Arial" w:cs="Arial"/>
-          <w:b/>
-          <w:sz w:val="24"/>
-          <w:szCs w:val="24"/>
-        </w:rPr>
-        <w:t xml:space="preserve"> System Diagram</w:t>
+        <w:t>Addressable System Diagram</w:t>
       </w:r>
     </w:p>
     <w:p>
@@ -829,25 +848,7 @@
           <w:sz w:val="24"/>
           <w:szCs w:val="24"/>
         </w:rPr>
-        <w:t xml:space="preserve">disadvantage for the addressable systems, however, is that each system is a custom design. Each system has its own unique characteristics for how the memory and control panel does calculations and stores information in memory. This requires specially trained technicians who have knowledge in the exact configuration that is being used. While this may be a major disadvantage, it is greatly outweighed by the advantages that using </w:t>
-      </w:r>
-      <w:proofErr w:type="gramStart"/>
-      <w:r>
-        <w:rPr>
-          <w:rFonts w:ascii="Arial" w:hAnsi="Arial" w:cs="Arial"/>
-          <w:sz w:val="24"/>
-          <w:szCs w:val="24"/>
-        </w:rPr>
-        <w:t>a</w:t>
-      </w:r>
-      <w:proofErr w:type="gramEnd"/>
-      <w:r>
-        <w:rPr>
-          <w:rFonts w:ascii="Arial" w:hAnsi="Arial" w:cs="Arial"/>
-          <w:sz w:val="24"/>
-          <w:szCs w:val="24"/>
-        </w:rPr>
-        <w:t xml:space="preserve"> addressable system provides.</w:t>
+        <w:t>disadvantage for the addressable systems, however, is that each system is a custom design. Each system has its own unique characteristics for how the memory and control panel does calculations and stores information in memory. This requires specially trained technicians who have knowledge in the exact configuration that is being used. While this may be a major disadvantage, it is greatly outweighed by the advantages that using a addressable system provides.</w:t>
       </w:r>
     </w:p>
     <w:sectPr>
@@ -861,7 +862,7 @@
 </file>
 
 <file path=word/styles.xml><?xml version="1.0" encoding="utf-8"?>
-<w:styles xmlns:mc="http://schemas.openxmlformats.org/markup-compatibility/2006" xmlns:r="http://schemas.openxmlformats.org/officeDocument/2006/relationships" xmlns:w="http://schemas.openxmlformats.org/wordprocessingml/2006/main" xmlns:w14="http://schemas.microsoft.com/office/word/2010/wordml" xmlns:w15="http://schemas.microsoft.com/office/word/2012/wordml" mc:Ignorable="w14 w15">
+<w:styles xmlns:mc="http://schemas.openxmlformats.org/markup-compatibility/2006" xmlns:r="http://schemas.openxmlformats.org/officeDocument/2006/relationships" xmlns:w="http://schemas.openxmlformats.org/wordprocessingml/2006/main" xmlns:w14="http://schemas.microsoft.com/office/word/2010/wordml" xmlns:w15="http://schemas.microsoft.com/office/word/2012/wordml" xmlns:w16se="http://schemas.microsoft.com/office/word/2015/wordml/symex" mc:Ignorable="w14 w15 w16se">
   <w:docDefaults>
     <w:rPrDefault>
       <w:rPr>
@@ -877,7 +878,7 @@
       </w:pPr>
     </w:pPrDefault>
   </w:docDefaults>
-  <w:latentStyles w:defLockedState="0" w:defUIPriority="99" w:defSemiHidden="0" w:defUnhideWhenUsed="0" w:defQFormat="0" w:count="382">
+  <w:latentStyles w:defLockedState="0" w:defUIPriority="99" w:defSemiHidden="0" w:defUnhideWhenUsed="0" w:defQFormat="0" w:count="374">
     <w:lsdException w:name="Normal" w:uiPriority="0" w:qFormat="1"/>
     <w:lsdException w:name="heading 1" w:uiPriority="9" w:qFormat="1"/>
     <w:lsdException w:name="heading 2" w:semiHidden="1" w:uiPriority="9" w:unhideWhenUsed="1" w:qFormat="1"/>
@@ -983,6 +984,7 @@
     <w:lsdException w:name="HTML Sample" w:semiHidden="1" w:unhideWhenUsed="1"/>
     <w:lsdException w:name="HTML Typewriter" w:semiHidden="1" w:unhideWhenUsed="1"/>
     <w:lsdException w:name="HTML Variable" w:semiHidden="1" w:unhideWhenUsed="1"/>
+    <w:lsdException w:name="Normal Table" w:semiHidden="1" w:unhideWhenUsed="1"/>
     <w:lsdException w:name="annotation subject" w:semiHidden="1" w:unhideWhenUsed="1"/>
     <w:lsdException w:name="No List" w:semiHidden="1" w:unhideWhenUsed="1"/>
     <w:lsdException w:name="Outline List 1" w:semiHidden="1" w:unhideWhenUsed="1"/>
@@ -1028,9 +1030,11 @@
     <w:lsdException w:name="Table Subtle 1" w:semiHidden="1" w:unhideWhenUsed="1"/>
     <w:lsdException w:name="Table Subtle 2" w:semiHidden="1" w:unhideWhenUsed="1"/>
     <w:lsdException w:name="Table Web 1" w:semiHidden="1" w:unhideWhenUsed="1"/>
+    <w:lsdException w:name="Table Web 2" w:semiHidden="1" w:unhideWhenUsed="1"/>
     <w:lsdException w:name="Table Web 3" w:semiHidden="1" w:unhideWhenUsed="1"/>
     <w:lsdException w:name="Balloon Text" w:semiHidden="1" w:unhideWhenUsed="1"/>
     <w:lsdException w:name="Table Grid" w:uiPriority="39"/>
+    <w:lsdException w:name="Table Theme" w:semiHidden="1" w:unhideWhenUsed="1"/>
     <w:lsdException w:name="Placeholder Text" w:semiHidden="1"/>
     <w:lsdException w:name="No Spacing" w:uiPriority="1" w:qFormat="1"/>
     <w:lsdException w:name="Light Shading" w:uiPriority="60"/>

</xml_diff>